<commit_message>
from 00068 to 00100-miPalomaSaleSolaALaLoma added
</commit_message>
<xml_diff>
--- a/reading/phonetics-es/00000-t2.docx
+++ b/reading/phonetics-es/00000-t2.docx
@@ -4,7 +4,7 @@
   <w:body>
     <w:p>
       <w:pPr>
-        <w:ind w:left="567"/>
+        <w:ind w:left="1701"/>
         <w:jc w:val="center"/>
         <w:rPr>
           <w:sz w:val="400"/>
@@ -12,7 +12,6 @@
           <w:lang w:val="es-ES"/>
         </w:rPr>
       </w:pPr>
-      <w:proofErr w:type="gramStart"/>
       <w:r>
         <w:rPr>
           <w:color w:val="FF0000"/>
@@ -22,8 +21,6 @@
         </w:rPr>
         <w:t>m</w:t>
       </w:r>
-      <w:bookmarkStart w:id="0" w:name="_GoBack"/>
-      <w:bookmarkEnd w:id="0"/>
       <w:r>
         <w:rPr>
           <w:color w:val="FF0000"/>
@@ -31,7 +28,17 @@
           <w:szCs w:val="400"/>
           <w:lang w:val="es-ES"/>
         </w:rPr>
-        <w:t>i</w:t>
+        <w:t>í</w:t>
+      </w:r>
+      <w:bookmarkStart w:id="0" w:name="_GoBack"/>
+      <w:bookmarkEnd w:id="0"/>
+      <w:r>
+        <w:rPr>
+          <w:sz w:val="400"/>
+          <w:szCs w:val="400"/>
+          <w:lang w:val="es-ES"/>
+        </w:rPr>
+        <w:t>o</w:t>
       </w:r>
       <w:r>
         <w:rPr>
@@ -39,13 +46,12 @@
           <w:szCs w:val="400"/>
           <w:lang w:val="es-ES"/>
         </w:rPr>
-        <w:t>au</w:t>
+        <w:t xml:space="preserve"> </w:t>
       </w:r>
-      <w:proofErr w:type="gramEnd"/>
     </w:p>
     <w:sectPr>
-      <w:pgSz w:w="15840" w:h="12240" w:orient="landscape"/>
-      <w:pgMar w:top="3403" w:right="1417" w:bottom="1701" w:left="1417" w:header="708" w:footer="708" w:gutter="0"/>
+      <w:pgSz w:w="13680" w:h="5940" w:orient="landscape" w:code="20"/>
+      <w:pgMar w:top="170" w:right="1134" w:bottom="284" w:left="284" w:header="708" w:footer="708" w:gutter="0"/>
       <w:cols w:space="708"/>
       <w:docGrid w:linePitch="360"/>
     </w:sectPr>

</xml_diff>